<commit_message>
jdre-11/05/2015-Se agregaron las carpetas correspondientes para la estructuracion de las bitacoras asi como el archivo BITACORA.xlsx se agrego a la carpeta PARCIAL_1, se actualzo el documento DOC_MAESTRO_AFGMX.docx con la información actual, asi mismo se realizaron correcciones en el archivo PL_DESARROLLO_SOFTWARE.docx
</commit_message>
<xml_diff>
--- a/ afgmx/AFGMX/ADMON_DEL_PROYECTO/PL_DESARROLLO/PL_DESARROLLO_SOFTWARE.docx
+++ b/ afgmx/AFGMX/ADMON_DEL_PROYECTO/PL_DESARROLLO/PL_DESARROLLO_SOFTWARE.docx
@@ -1358,6 +1358,141 @@
           </w:p>
         </w:tc>
       </w:tr>
+      <w:tr>
+        <w:trPr>
+          <w:tblCellSpacing w:w="7" w:type="dxa"/>
+        </w:trPr>
+        <w:tc>
+          <w:tcPr>
+            <w:tcW w:w="1200" w:type="pct"/>
+            <w:tcBorders>
+              <w:top w:val="outset" w:sz="6" w:space="0" w:color="auto"/>
+              <w:left w:val="outset" w:sz="6" w:space="0" w:color="auto"/>
+              <w:bottom w:val="outset" w:sz="6" w:space="0" w:color="auto"/>
+              <w:right w:val="outset" w:sz="6" w:space="0" w:color="auto"/>
+            </w:tcBorders>
+            <w:shd w:val="clear" w:color="auto" w:fill="FFFFFF"/>
+          </w:tcPr>
+          <w:p>
+            <w:pPr>
+              <w:spacing w:line="240" w:lineRule="auto"/>
+              <w:rPr>
+                <w:rFonts w:ascii="Arial" w:hAnsi="Arial" w:cs="Arial"/>
+                <w:sz w:val="24"/>
+                <w:szCs w:val="24"/>
+                <w:lang w:eastAsia="es-MX"/>
+              </w:rPr>
+            </w:pPr>
+            <w:r>
+              <w:rPr>
+                <w:rFonts w:ascii="Arial" w:hAnsi="Arial" w:cs="Arial"/>
+                <w:sz w:val="24"/>
+                <w:szCs w:val="24"/>
+                <w:lang w:eastAsia="es-MX"/>
+              </w:rPr>
+              <w:t>11/Mayo/2015</w:t>
+            </w:r>
+          </w:p>
+        </w:tc>
+        <w:tc>
+          <w:tcPr>
+            <w:tcW w:w="600" w:type="pct"/>
+            <w:tcBorders>
+              <w:top w:val="outset" w:sz="6" w:space="0" w:color="auto"/>
+              <w:left w:val="outset" w:sz="6" w:space="0" w:color="auto"/>
+              <w:bottom w:val="outset" w:sz="6" w:space="0" w:color="auto"/>
+              <w:right w:val="outset" w:sz="6" w:space="0" w:color="auto"/>
+            </w:tcBorders>
+            <w:shd w:val="clear" w:color="auto" w:fill="FFFFFF"/>
+          </w:tcPr>
+          <w:p>
+            <w:pPr>
+              <w:spacing w:line="240" w:lineRule="auto"/>
+              <w:rPr>
+                <w:rFonts w:ascii="Arial" w:hAnsi="Arial" w:cs="Arial"/>
+                <w:sz w:val="24"/>
+                <w:szCs w:val="24"/>
+                <w:lang w:eastAsia="es-MX"/>
+              </w:rPr>
+            </w:pPr>
+            <w:r>
+              <w:rPr>
+                <w:rFonts w:ascii="Arial" w:hAnsi="Arial" w:cs="Arial"/>
+                <w:sz w:val="24"/>
+                <w:szCs w:val="24"/>
+                <w:lang w:eastAsia="es-MX"/>
+              </w:rPr>
+              <w:t>3.0</w:t>
+            </w:r>
+          </w:p>
+        </w:tc>
+        <w:tc>
+          <w:tcPr>
+            <w:tcW w:w="1950" w:type="pct"/>
+            <w:tcBorders>
+              <w:top w:val="outset" w:sz="6" w:space="0" w:color="auto"/>
+              <w:left w:val="outset" w:sz="6" w:space="0" w:color="auto"/>
+              <w:bottom w:val="outset" w:sz="6" w:space="0" w:color="auto"/>
+              <w:right w:val="outset" w:sz="6" w:space="0" w:color="auto"/>
+            </w:tcBorders>
+            <w:shd w:val="clear" w:color="auto" w:fill="FFFFFF"/>
+          </w:tcPr>
+          <w:p>
+            <w:pPr>
+              <w:spacing w:line="240" w:lineRule="auto"/>
+              <w:rPr>
+                <w:rFonts w:ascii="Arial" w:hAnsi="Arial" w:cs="Arial"/>
+                <w:sz w:val="24"/>
+                <w:szCs w:val="24"/>
+                <w:lang w:val="es-MX" w:eastAsia="es-MX"/>
+              </w:rPr>
+            </w:pPr>
+            <w:proofErr w:type="spellStart"/>
+            <w:r>
+              <w:rPr>
+                <w:rFonts w:ascii="Arial" w:hAnsi="Arial" w:cs="Arial"/>
+                <w:sz w:val="24"/>
+                <w:szCs w:val="24"/>
+                <w:lang w:val="es-MX" w:eastAsia="es-MX"/>
+              </w:rPr>
+              <w:t>Correciones</w:t>
+            </w:r>
+            <w:proofErr w:type="spellEnd"/>
+          </w:p>
+        </w:tc>
+        <w:tc>
+          <w:tcPr>
+            <w:tcW w:w="1200" w:type="pct"/>
+            <w:tcBorders>
+              <w:top w:val="outset" w:sz="6" w:space="0" w:color="auto"/>
+              <w:left w:val="outset" w:sz="6" w:space="0" w:color="auto"/>
+              <w:bottom w:val="outset" w:sz="6" w:space="0" w:color="auto"/>
+              <w:right w:val="outset" w:sz="6" w:space="0" w:color="auto"/>
+            </w:tcBorders>
+            <w:shd w:val="clear" w:color="auto" w:fill="FFFFFF"/>
+          </w:tcPr>
+          <w:p>
+            <w:pPr>
+              <w:spacing w:line="240" w:lineRule="auto"/>
+              <w:rPr>
+                <w:rFonts w:ascii="Arial" w:hAnsi="Arial" w:cs="Arial"/>
+                <w:sz w:val="24"/>
+                <w:szCs w:val="24"/>
+                <w:lang w:eastAsia="es-MX"/>
+              </w:rPr>
+            </w:pPr>
+            <w:r>
+              <w:rPr>
+                <w:rFonts w:ascii="Arial" w:hAnsi="Arial" w:cs="Arial"/>
+                <w:sz w:val="24"/>
+                <w:szCs w:val="24"/>
+                <w:lang w:eastAsia="es-MX"/>
+              </w:rPr>
+              <w:t>Juan Diego Romero Espinoza</w:t>
+            </w:r>
+          </w:p>
+        </w:tc>
+      </w:tr>
     </w:tbl>
     <w:p>
       <w:pPr>
@@ -2754,17 +2889,7 @@
           <w:lang w:val="es-MX" w:eastAsia="es-MX"/>
         </w:rPr>
         <w:lastRenderedPageBreak/>
-        <w:t>Vista general de</w:t>
-      </w:r>
-      <w:bookmarkStart w:id="2" w:name="_GoBack"/>
-      <w:bookmarkEnd w:id="2"/>
-      <w:r>
-        <w:rPr>
-          <w:rFonts w:ascii="Arial" w:hAnsi="Arial"/>
-          <w:color w:val="000000"/>
-          <w:lang w:val="es-MX" w:eastAsia="es-MX"/>
-        </w:rPr>
-        <w:t>l proyecto.</w:t>
+        <w:t>Vista general del proyecto.</w:t>
       </w:r>
       <w:bookmarkEnd w:id="1"/>
     </w:p>
@@ -2820,7 +2945,7 @@
         </w:rPr>
         <w:br w:type="page"/>
       </w:r>
-      <w:bookmarkStart w:id="3" w:name="_Toc412478449"/>
+      <w:bookmarkStart w:id="2" w:name="_Toc412478449"/>
       <w:r>
         <w:rPr>
           <w:rFonts w:ascii="Arial" w:hAnsi="Arial"/>
@@ -2830,7 +2955,7 @@
         <w:lastRenderedPageBreak/>
         <w:t>Objetivo del proyecto, alcance y Objetivos.</w:t>
       </w:r>
-      <w:bookmarkEnd w:id="3"/>
+      <w:bookmarkEnd w:id="2"/>
     </w:p>
     <w:p>
       <w:pPr>
@@ -2857,7 +2982,7 @@
           <w:lang w:val="es-MX" w:eastAsia="es-MX"/>
         </w:rPr>
       </w:pPr>
-      <w:bookmarkStart w:id="4" w:name="_Toc412478450"/>
+      <w:bookmarkStart w:id="3" w:name="_Toc412478450"/>
       <w:r>
         <w:rPr>
           <w:rFonts w:ascii="Arial" w:hAnsi="Arial"/>
@@ -2867,7 +2992,7 @@
         </w:rPr>
         <w:t>3.1 Objetivo del proyecto.</w:t>
       </w:r>
-      <w:bookmarkEnd w:id="4"/>
+      <w:bookmarkEnd w:id="3"/>
     </w:p>
     <w:p>
       <w:pPr>
@@ -2920,7 +3045,7 @@
           <w:lang w:val="es-MX" w:eastAsia="es-MX"/>
         </w:rPr>
       </w:pPr>
-      <w:bookmarkStart w:id="5" w:name="_Toc412478451"/>
+      <w:bookmarkStart w:id="4" w:name="_Toc412478451"/>
       <w:r>
         <w:rPr>
           <w:rFonts w:ascii="Arial" w:hAnsi="Arial"/>
@@ -2930,7 +3055,7 @@
         </w:rPr>
         <w:t>3.2 Alcance</w:t>
       </w:r>
-      <w:bookmarkEnd w:id="5"/>
+      <w:bookmarkEnd w:id="4"/>
     </w:p>
     <w:p>
       <w:pPr>
@@ -3160,7 +3285,7 @@
           <w:lang w:eastAsia="es-MX"/>
         </w:rPr>
       </w:pPr>
-      <w:bookmarkStart w:id="6" w:name="_Toc412478452"/>
+      <w:bookmarkStart w:id="5" w:name="_Toc412478452"/>
       <w:r>
         <w:rPr>
           <w:rFonts w:ascii="Arial" w:hAnsi="Arial"/>
@@ -3181,7 +3306,7 @@
         </w:rPr>
         <w:t>Objetivos</w:t>
       </w:r>
-      <w:bookmarkEnd w:id="6"/>
+      <w:bookmarkEnd w:id="5"/>
       <w:proofErr w:type="spellEnd"/>
     </w:p>
     <w:p>
@@ -3683,7 +3808,7 @@
         </w:rPr>
         <w:br w:type="page"/>
       </w:r>
-      <w:bookmarkStart w:id="7" w:name="_Toc412478453"/>
+      <w:bookmarkStart w:id="6" w:name="_Toc412478453"/>
       <w:proofErr w:type="spellStart"/>
       <w:r>
         <w:rPr>
@@ -3712,7 +3837,7 @@
         </w:rPr>
         <w:t>proyecto</w:t>
       </w:r>
-      <w:bookmarkEnd w:id="7"/>
+      <w:bookmarkEnd w:id="6"/>
       <w:proofErr w:type="spellEnd"/>
     </w:p>
     <w:p>
@@ -4726,7 +4851,7 @@
         </w:rPr>
         <w:br w:type="page"/>
       </w:r>
-      <w:bookmarkStart w:id="8" w:name="_Toc412478454"/>
+      <w:bookmarkStart w:id="7" w:name="_Toc412478454"/>
       <w:r>
         <w:rPr>
           <w:rFonts w:ascii="Arial" w:hAnsi="Arial"/>
@@ -4736,7 +4861,7 @@
         <w:lastRenderedPageBreak/>
         <w:t>Evolución del plan de desarrollo del software</w:t>
       </w:r>
-      <w:bookmarkEnd w:id="8"/>
+      <w:bookmarkEnd w:id="7"/>
     </w:p>
     <w:p>
       <w:pPr>
@@ -4798,7 +4923,7 @@
         </w:rPr>
         <w:br w:type="page"/>
       </w:r>
-      <w:bookmarkStart w:id="9" w:name="_Toc412478455"/>
+      <w:bookmarkStart w:id="8" w:name="_Toc412478455"/>
       <w:proofErr w:type="spellStart"/>
       <w:r>
         <w:rPr>
@@ -4827,7 +4952,7 @@
         </w:rPr>
         <w:t>proyecto</w:t>
       </w:r>
-      <w:bookmarkEnd w:id="9"/>
+      <w:bookmarkEnd w:id="8"/>
       <w:proofErr w:type="spellEnd"/>
     </w:p>
     <w:p>
@@ -5000,6 +5125,8 @@
           <w:lang w:val="es-MX" w:eastAsia="es-MX"/>
         </w:rPr>
       </w:pPr>
+      <w:bookmarkStart w:id="9" w:name="_GoBack"/>
+      <w:bookmarkEnd w:id="9"/>
       <w:r>
         <w:rPr>
           <w:rFonts w:ascii="Arial" w:hAnsi="Arial"/>
@@ -11990,23 +12117,13 @@
                 <w:lang w:eastAsia="es-MX"/>
               </w:rPr>
             </w:pPr>
-            <w:proofErr w:type="spellStart"/>
-            <w:r>
-              <w:rPr>
-                <w:rFonts w:ascii="Calibri" w:hAnsi="Calibri"/>
-                <w:color w:val="000000"/>
-                <w:lang w:eastAsia="es-MX"/>
-              </w:rPr>
-              <w:t>Contador</w:t>
-            </w:r>
-            <w:proofErr w:type="spellEnd"/>
-            <w:r>
-              <w:rPr>
-                <w:rFonts w:ascii="Calibri" w:hAnsi="Calibri"/>
-                <w:color w:val="000000"/>
-                <w:lang w:eastAsia="es-MX"/>
-              </w:rPr>
-              <w:t>(2)</w:t>
+            <w:r>
+              <w:rPr>
+                <w:rFonts w:ascii="Calibri" w:hAnsi="Calibri"/>
+                <w:color w:val="000000"/>
+                <w:lang w:eastAsia="es-MX"/>
+              </w:rPr>
+              <w:t>Contador(2)</w:t>
             </w:r>
           </w:p>
         </w:tc>
@@ -13912,7 +14029,7 @@
                               <w:color w:val="FFFFFF" w:themeColor="background1"/>
                               <w:sz w:val="22"/>
                             </w:rPr>
-                            <w:t>2</w:t>
+                            <w:t>3</w:t>
                           </w:r>
                           <w:r>
                             <w:rPr>
@@ -13994,7 +14111,7 @@
                         <w:color w:val="FFFFFF" w:themeColor="background1"/>
                         <w:sz w:val="22"/>
                       </w:rPr>
-                      <w:t>2</w:t>
+                      <w:t>3</w:t>
                     </w:r>
                     <w:r>
                       <w:rPr>
@@ -18900,11 +19017,11 @@
         </c:dLbls>
         <c:gapWidth val="444"/>
         <c:overlap val="-90"/>
-        <c:axId val="-1136919472"/>
-        <c:axId val="-1136923280"/>
+        <c:axId val="-525839280"/>
+        <c:axId val="-525838736"/>
       </c:barChart>
       <c:catAx>
-        <c:axId val="-1136919472"/>
+        <c:axId val="-525839280"/>
         <c:scaling>
           <c:orientation val="minMax"/>
         </c:scaling>
@@ -18961,7 +19078,7 @@
             <a:endParaRPr lang="es-MX"/>
           </a:p>
         </c:txPr>
-        <c:crossAx val="-1136923280"/>
+        <c:crossAx val="-525838736"/>
         <c:crosses val="autoZero"/>
         <c:auto val="1"/>
         <c:lblAlgn val="ctr"/>
@@ -18969,7 +19086,7 @@
         <c:noMultiLvlLbl val="0"/>
       </c:catAx>
       <c:valAx>
-        <c:axId val="-1136923280"/>
+        <c:axId val="-525838736"/>
         <c:scaling>
           <c:orientation val="minMax"/>
         </c:scaling>
@@ -18979,7 +19096,7 @@
         <c:majorTickMark val="none"/>
         <c:minorTickMark val="none"/>
         <c:tickLblPos val="nextTo"/>
-        <c:crossAx val="-1136919472"/>
+        <c:crossAx val="-525839280"/>
         <c:crosses val="autoZero"/>
         <c:crossBetween val="between"/>
       </c:valAx>
@@ -20475,12 +20592,6 @@
             <a:t>Leonardo Luna Ruiz</a:t>
           </a:r>
         </a:p>
-        <a:p>
-          <a:r>
-            <a:rPr lang="es-MX" sz="900"/>
-            <a:t>Ricardo Navarrete Crisanto</a:t>
-          </a:r>
-        </a:p>
       </dgm:t>
     </dgm:pt>
     <dgm:pt modelId="{A2800429-5968-4FA1-8BA1-1C2A39518CF3}">
@@ -20521,13 +20632,6 @@
             <a:t>Carlos Enrique Hernandez Jimenez</a:t>
           </a:r>
         </a:p>
-        <a:p>
-          <a:pPr algn="ctr"/>
-          <a:r>
-            <a:rPr lang="es-MX" sz="900"/>
-            <a:t>Jose Carlos Vazquez Garcia</a:t>
-          </a:r>
-        </a:p>
       </dgm:t>
     </dgm:pt>
     <dgm:pt modelId="{D69B7287-1D4F-4C0B-B0E8-B993E5811597}">
@@ -20563,10 +20667,18 @@
         <a:lstStyle/>
         <a:p>
           <a:pPr algn="ctr"/>
+          <a:endParaRPr lang="es-MX" sz="900"/>
+        </a:p>
+        <a:p>
+          <a:pPr algn="ctr"/>
           <a:r>
             <a:rPr lang="es-MX" sz="900"/>
-            <a:t>Jose Carlos Vazquez Garcia</a:t>
+            <a:t>Ricardo Navarrete Crisanto</a:t>
           </a:r>
+        </a:p>
+        <a:p>
+          <a:pPr algn="ctr"/>
+          <a:endParaRPr lang="es-MX" sz="900"/>
         </a:p>
       </dgm:t>
     </dgm:pt>
@@ -20728,7 +20840,7 @@
       </dgm:t>
     </dgm:pt>
     <dgm:pt modelId="{853F12BE-1F95-4E23-92B1-9EEB2E1577BA}" type="pres">
-      <dgm:prSet presAssocID="{A36A6AA9-36E0-4B7E-B9D7-885C88C428D0}" presName="titleText2" presStyleLbl="fgAcc1" presStyleIdx="0" presStyleCnt="4" custScaleX="177926" custScaleY="381197" custLinFactY="95268" custLinFactNeighborX="-1489" custLinFactNeighborY="100000">
+      <dgm:prSet presAssocID="{A36A6AA9-36E0-4B7E-B9D7-885C88C428D0}" presName="titleText2" presStyleLbl="fgAcc1" presStyleIdx="0" presStyleCnt="4" custScaleX="151051" custScaleY="381197" custLinFactY="95268" custLinFactNeighborX="-1489" custLinFactNeighborY="100000">
         <dgm:presLayoutVars>
           <dgm:chMax val="0"/>
           <dgm:chPref val="0"/>
@@ -20876,7 +20988,7 @@
       </dgm:t>
     </dgm:pt>
     <dgm:pt modelId="{BB289A6E-960E-4422-A669-1D8B917687C8}" type="pres">
-      <dgm:prSet presAssocID="{D69B7287-1D4F-4C0B-B0E8-B993E5811597}" presName="titleText2" presStyleLbl="fgAcc1" presStyleIdx="2" presStyleCnt="4" custScaleY="201698">
+      <dgm:prSet presAssocID="{D69B7287-1D4F-4C0B-B0E8-B993E5811597}" presName="titleText2" presStyleLbl="fgAcc1" presStyleIdx="2" presStyleCnt="4" custScaleX="141379" custScaleY="255048" custLinFactNeighborX="-1030" custLinFactNeighborY="59742">
         <dgm:presLayoutVars>
           <dgm:chMax val="0"/>
           <dgm:chPref val="0"/>
@@ -20990,70 +21102,70 @@
     </dgm:pt>
   </dgm:ptLst>
   <dgm:cxnLst>
-    <dgm:cxn modelId="{34B98743-B23B-4708-B760-E5F8153682CA}" type="presOf" srcId="{8FC765C1-8D1E-450B-A534-7D9BB63B3FD3}" destId="{EA6A4375-EA98-4AD5-85F5-6079A0E6CD40}" srcOrd="0" destOrd="0" presId="urn:microsoft.com/office/officeart/2008/layout/NameandTitleOrganizationalChart"/>
-    <dgm:cxn modelId="{D9505D97-4F37-4372-9817-B74E8964A02E}" type="presOf" srcId="{AD2B7CC8-94B5-49DA-901B-1206A67ECBF2}" destId="{BB289A6E-960E-4422-A669-1D8B917687C8}" srcOrd="0" destOrd="0" presId="urn:microsoft.com/office/officeart/2008/layout/NameandTitleOrganizationalChart"/>
+    <dgm:cxn modelId="{66854D3F-36C8-4154-A053-9B358328ECCA}" type="presOf" srcId="{D69B7287-1D4F-4C0B-B0E8-B993E5811597}" destId="{6B3072B5-82BA-4691-B8FB-2D52918E037A}" srcOrd="0" destOrd="0" presId="urn:microsoft.com/office/officeart/2008/layout/NameandTitleOrganizationalChart"/>
+    <dgm:cxn modelId="{0A330711-B18D-447A-9112-9F00F47D48FB}" type="presOf" srcId="{A2800429-5968-4FA1-8BA1-1C2A39518CF3}" destId="{55885764-D3EA-48C0-A39C-EC00468932E8}" srcOrd="0" destOrd="0" presId="urn:microsoft.com/office/officeart/2008/layout/NameandTitleOrganizationalChart"/>
+    <dgm:cxn modelId="{320B547D-54C9-4F4E-A30E-888307C0D33D}" type="presOf" srcId="{EF50E175-3D05-4872-9DEF-62A64D89D955}" destId="{BC444AFE-DF9D-4983-B331-D6A4C28D9200}" srcOrd="0" destOrd="0" presId="urn:microsoft.com/office/officeart/2008/layout/NameandTitleOrganizationalChart"/>
+    <dgm:cxn modelId="{064776C0-6457-4E8C-AA15-0C8736672C59}" type="presOf" srcId="{A36A6AA9-36E0-4B7E-B9D7-885C88C428D0}" destId="{C7849C4E-D28F-41F1-A596-F04D06640F09}" srcOrd="1" destOrd="0" presId="urn:microsoft.com/office/officeart/2008/layout/NameandTitleOrganizationalChart"/>
+    <dgm:cxn modelId="{7ADBEB2C-FDC3-4AE9-8DFF-1AAA4C911351}" srcId="{EF50E175-3D05-4872-9DEF-62A64D89D955}" destId="{A2800429-5968-4FA1-8BA1-1C2A39518CF3}" srcOrd="1" destOrd="0" parTransId="{6542E22A-75EC-47F8-BA0A-58B94E9645CC}" sibTransId="{5ED57334-83F6-4EEA-B858-AC2A3C300FF2}"/>
+    <dgm:cxn modelId="{82EFE955-9C49-4BA5-ADB5-42FEC320B743}" srcId="{EF50E175-3D05-4872-9DEF-62A64D89D955}" destId="{D0811C5E-048D-4875-A66D-93D52BC59DA2}" srcOrd="3" destOrd="0" parTransId="{7C0D3413-EA75-4BFA-968D-62C58BFDBF02}" sibTransId="{8FC765C1-8D1E-450B-A534-7D9BB63B3FD3}"/>
+    <dgm:cxn modelId="{961FE28E-F70D-4EC8-9F4B-1856DBC6868A}" type="presOf" srcId="{6542E22A-75EC-47F8-BA0A-58B94E9645CC}" destId="{DBFBB744-E307-49A2-BF77-FA2E6AB5A3A2}" srcOrd="0" destOrd="0" presId="urn:microsoft.com/office/officeart/2008/layout/NameandTitleOrganizationalChart"/>
+    <dgm:cxn modelId="{4431C3C6-1C59-4461-86EE-9F7BB093522D}" type="presOf" srcId="{EBE1CA18-179A-4490-9D6F-348F67271DB6}" destId="{F44E1890-96EF-49BC-8736-09071A2EF267}" srcOrd="0" destOrd="0" presId="urn:microsoft.com/office/officeart/2008/layout/NameandTitleOrganizationalChart"/>
+    <dgm:cxn modelId="{F5D0824A-0FC9-429E-BF1D-EC97D1C0B80B}" type="presOf" srcId="{7C0D3413-EA75-4BFA-968D-62C58BFDBF02}" destId="{ACDC9F9A-DFC4-43C3-833F-C2589BB8337D}" srcOrd="0" destOrd="0" presId="urn:microsoft.com/office/officeart/2008/layout/NameandTitleOrganizationalChart"/>
     <dgm:cxn modelId="{7CB29A90-675A-4468-A573-18D0668A697A}" srcId="{899466E0-BD74-450B-A887-2DE47F28183F}" destId="{EF50E175-3D05-4872-9DEF-62A64D89D955}" srcOrd="0" destOrd="0" parTransId="{ECD07EA2-4667-4DD1-B449-78AEB5E1A3AA}" sibTransId="{EBE1CA18-179A-4490-9D6F-348F67271DB6}"/>
-    <dgm:cxn modelId="{E9D42901-BC39-459E-AA0C-BA51F906A4CB}" type="presOf" srcId="{6542E22A-75EC-47F8-BA0A-58B94E9645CC}" destId="{DBFBB744-E307-49A2-BF77-FA2E6AB5A3A2}" srcOrd="0" destOrd="0" presId="urn:microsoft.com/office/officeart/2008/layout/NameandTitleOrganizationalChart"/>
-    <dgm:cxn modelId="{2F36655F-EEDE-423E-B0AC-316994CC163D}" type="presOf" srcId="{EF50E175-3D05-4872-9DEF-62A64D89D955}" destId="{4A4B97C4-8D41-4075-9149-DB0D1B882431}" srcOrd="1" destOrd="0" presId="urn:microsoft.com/office/officeart/2008/layout/NameandTitleOrganizationalChart"/>
+    <dgm:cxn modelId="{40000D77-3BAA-4176-BDF1-DB7744A96C9B}" type="presOf" srcId="{A2800429-5968-4FA1-8BA1-1C2A39518CF3}" destId="{415D70B2-4C37-45BE-BDC7-6066F260D831}" srcOrd="1" destOrd="0" presId="urn:microsoft.com/office/officeart/2008/layout/NameandTitleOrganizationalChart"/>
+    <dgm:cxn modelId="{52B493F4-BD5F-4FA7-B876-D1D8038F28A4}" type="presOf" srcId="{A36A6AA9-36E0-4B7E-B9D7-885C88C428D0}" destId="{2C478570-9D06-47FF-B135-3B10DAD4A8E7}" srcOrd="0" destOrd="0" presId="urn:microsoft.com/office/officeart/2008/layout/NameandTitleOrganizationalChart"/>
+    <dgm:cxn modelId="{2AD65D81-CE27-424F-BFC3-D14F42040525}" type="presOf" srcId="{D0811C5E-048D-4875-A66D-93D52BC59DA2}" destId="{A6C115BE-F1DB-4C9E-A1DF-811A0C09A8B7}" srcOrd="0" destOrd="0" presId="urn:microsoft.com/office/officeart/2008/layout/NameandTitleOrganizationalChart"/>
+    <dgm:cxn modelId="{1D509F90-0F43-46D5-B635-B4BC83BF4EC1}" type="presOf" srcId="{5ED57334-83F6-4EEA-B858-AC2A3C300FF2}" destId="{399EA6D4-121D-4F42-8F7E-268102C4B8E6}" srcOrd="0" destOrd="0" presId="urn:microsoft.com/office/officeart/2008/layout/NameandTitleOrganizationalChart"/>
     <dgm:cxn modelId="{68C8411E-D69C-4D6D-9C3D-AD0433307CDB}" srcId="{EF50E175-3D05-4872-9DEF-62A64D89D955}" destId="{A36A6AA9-36E0-4B7E-B9D7-885C88C428D0}" srcOrd="0" destOrd="0" parTransId="{CECC6524-6D5D-4879-9E72-20250026790C}" sibTransId="{BEBF0CDE-DAC9-4EFC-B176-21BF1F262ECD}"/>
-    <dgm:cxn modelId="{1CE055A9-89AA-498F-99B8-0BCD4AE7C355}" type="presOf" srcId="{899466E0-BD74-450B-A887-2DE47F28183F}" destId="{23D63D75-F645-48A6-95BB-DF0B840582EE}" srcOrd="0" destOrd="0" presId="urn:microsoft.com/office/officeart/2008/layout/NameandTitleOrganizationalChart"/>
-    <dgm:cxn modelId="{464C0BE7-122A-4AF8-8BAB-BA9F94CFA9E9}" type="presOf" srcId="{A36A6AA9-36E0-4B7E-B9D7-885C88C428D0}" destId="{C7849C4E-D28F-41F1-A596-F04D06640F09}" srcOrd="1" destOrd="0" presId="urn:microsoft.com/office/officeart/2008/layout/NameandTitleOrganizationalChart"/>
-    <dgm:cxn modelId="{CFBC149A-1CF1-4048-9D56-F8E5BBD489FF}" type="presOf" srcId="{EF50E175-3D05-4872-9DEF-62A64D89D955}" destId="{BC444AFE-DF9D-4983-B331-D6A4C28D9200}" srcOrd="0" destOrd="0" presId="urn:microsoft.com/office/officeart/2008/layout/NameandTitleOrganizationalChart"/>
-    <dgm:cxn modelId="{777AA932-DDC9-43A4-8DE0-E146AE0EF0F5}" type="presOf" srcId="{D69B7287-1D4F-4C0B-B0E8-B993E5811597}" destId="{6B3072B5-82BA-4691-B8FB-2D52918E037A}" srcOrd="0" destOrd="0" presId="urn:microsoft.com/office/officeart/2008/layout/NameandTitleOrganizationalChart"/>
-    <dgm:cxn modelId="{02338BF9-CC5E-48CF-8D4E-78BFA31925C4}" type="presOf" srcId="{5ED57334-83F6-4EEA-B858-AC2A3C300FF2}" destId="{399EA6D4-121D-4F42-8F7E-268102C4B8E6}" srcOrd="0" destOrd="0" presId="urn:microsoft.com/office/officeart/2008/layout/NameandTitleOrganizationalChart"/>
-    <dgm:cxn modelId="{A0525231-CA21-45A8-9FD4-381876FF6DA3}" type="presOf" srcId="{D0811C5E-048D-4875-A66D-93D52BC59DA2}" destId="{A6C115BE-F1DB-4C9E-A1DF-811A0C09A8B7}" srcOrd="0" destOrd="0" presId="urn:microsoft.com/office/officeart/2008/layout/NameandTitleOrganizationalChart"/>
-    <dgm:cxn modelId="{451C37C2-25A5-4A18-9982-D264177C5C2C}" type="presOf" srcId="{2D504E8E-7218-49BE-83F0-B1CD0563E935}" destId="{3CEF9A2D-5FF1-4E15-9F26-9F7673053670}" srcOrd="0" destOrd="0" presId="urn:microsoft.com/office/officeart/2008/layout/NameandTitleOrganizationalChart"/>
-    <dgm:cxn modelId="{82EFE955-9C49-4BA5-ADB5-42FEC320B743}" srcId="{EF50E175-3D05-4872-9DEF-62A64D89D955}" destId="{D0811C5E-048D-4875-A66D-93D52BC59DA2}" srcOrd="3" destOrd="0" parTransId="{7C0D3413-EA75-4BFA-968D-62C58BFDBF02}" sibTransId="{8FC765C1-8D1E-450B-A534-7D9BB63B3FD3}"/>
+    <dgm:cxn modelId="{F93CE885-D92D-4DEA-B283-FA089DB0141A}" type="presOf" srcId="{EF50E175-3D05-4872-9DEF-62A64D89D955}" destId="{4A4B97C4-8D41-4075-9149-DB0D1B882431}" srcOrd="1" destOrd="0" presId="urn:microsoft.com/office/officeart/2008/layout/NameandTitleOrganizationalChart"/>
+    <dgm:cxn modelId="{D0A5D9FE-A4A2-4DD4-84E0-FE96AE87C622}" type="presOf" srcId="{8FC765C1-8D1E-450B-A534-7D9BB63B3FD3}" destId="{EA6A4375-EA98-4AD5-85F5-6079A0E6CD40}" srcOrd="0" destOrd="0" presId="urn:microsoft.com/office/officeart/2008/layout/NameandTitleOrganizationalChart"/>
+    <dgm:cxn modelId="{D44E70DD-CC28-4257-8743-4B1695267254}" type="presOf" srcId="{D69B7287-1D4F-4C0B-B0E8-B993E5811597}" destId="{B41B3052-CCAF-433E-A52B-2EA5E0D13FB6}" srcOrd="1" destOrd="0" presId="urn:microsoft.com/office/officeart/2008/layout/NameandTitleOrganizationalChart"/>
+    <dgm:cxn modelId="{84902958-F525-401E-9CEC-FD2F5E2FE6A9}" type="presOf" srcId="{D0811C5E-048D-4875-A66D-93D52BC59DA2}" destId="{C2DFFDE1-4683-447F-96EA-D0686F734CB1}" srcOrd="1" destOrd="0" presId="urn:microsoft.com/office/officeart/2008/layout/NameandTitleOrganizationalChart"/>
     <dgm:cxn modelId="{6B2965EA-B7FB-4C17-993B-EF10CFECC517}" srcId="{EF50E175-3D05-4872-9DEF-62A64D89D955}" destId="{D69B7287-1D4F-4C0B-B0E8-B993E5811597}" srcOrd="2" destOrd="0" parTransId="{2D504E8E-7218-49BE-83F0-B1CD0563E935}" sibTransId="{AD2B7CC8-94B5-49DA-901B-1206A67ECBF2}"/>
-    <dgm:cxn modelId="{7F52F787-3484-4A8D-A0B6-FAC798E6F6CC}" type="presOf" srcId="{A36A6AA9-36E0-4B7E-B9D7-885C88C428D0}" destId="{2C478570-9D06-47FF-B135-3B10DAD4A8E7}" srcOrd="0" destOrd="0" presId="urn:microsoft.com/office/officeart/2008/layout/NameandTitleOrganizationalChart"/>
-    <dgm:cxn modelId="{CFF8DDA3-A3B8-4391-9A34-FFE10CB41D4F}" type="presOf" srcId="{D69B7287-1D4F-4C0B-B0E8-B993E5811597}" destId="{B41B3052-CCAF-433E-A52B-2EA5E0D13FB6}" srcOrd="1" destOrd="0" presId="urn:microsoft.com/office/officeart/2008/layout/NameandTitleOrganizationalChart"/>
-    <dgm:cxn modelId="{EADB6CD0-FE9F-43E7-AECC-6B75901FF9FB}" type="presOf" srcId="{EBE1CA18-179A-4490-9D6F-348F67271DB6}" destId="{F44E1890-96EF-49BC-8736-09071A2EF267}" srcOrd="0" destOrd="0" presId="urn:microsoft.com/office/officeart/2008/layout/NameandTitleOrganizationalChart"/>
-    <dgm:cxn modelId="{0BDE4AFF-70CC-45AB-B929-61DCABFA8183}" type="presOf" srcId="{D0811C5E-048D-4875-A66D-93D52BC59DA2}" destId="{C2DFFDE1-4683-447F-96EA-D0686F734CB1}" srcOrd="1" destOrd="0" presId="urn:microsoft.com/office/officeart/2008/layout/NameandTitleOrganizationalChart"/>
-    <dgm:cxn modelId="{DFB6B6C0-E33F-48BD-9D76-BFE2CD7A1B1E}" type="presOf" srcId="{A2800429-5968-4FA1-8BA1-1C2A39518CF3}" destId="{415D70B2-4C37-45BE-BDC7-6066F260D831}" srcOrd="1" destOrd="0" presId="urn:microsoft.com/office/officeart/2008/layout/NameandTitleOrganizationalChart"/>
-    <dgm:cxn modelId="{45D5508E-E9D7-405C-B216-F9E2582C8BD2}" type="presOf" srcId="{7C0D3413-EA75-4BFA-968D-62C58BFDBF02}" destId="{ACDC9F9A-DFC4-43C3-833F-C2589BB8337D}" srcOrd="0" destOrd="0" presId="urn:microsoft.com/office/officeart/2008/layout/NameandTitleOrganizationalChart"/>
-    <dgm:cxn modelId="{F394CDCF-81F8-4DC2-83A5-88AA37D5E7B2}" type="presOf" srcId="{A2800429-5968-4FA1-8BA1-1C2A39518CF3}" destId="{55885764-D3EA-48C0-A39C-EC00468932E8}" srcOrd="0" destOrd="0" presId="urn:microsoft.com/office/officeart/2008/layout/NameandTitleOrganizationalChart"/>
-    <dgm:cxn modelId="{AE591291-1B5C-4079-99A1-3171C83F849D}" type="presOf" srcId="{BEBF0CDE-DAC9-4EFC-B176-21BF1F262ECD}" destId="{853F12BE-1F95-4E23-92B1-9EEB2E1577BA}" srcOrd="0" destOrd="0" presId="urn:microsoft.com/office/officeart/2008/layout/NameandTitleOrganizationalChart"/>
-    <dgm:cxn modelId="{7ADBEB2C-FDC3-4AE9-8DFF-1AAA4C911351}" srcId="{EF50E175-3D05-4872-9DEF-62A64D89D955}" destId="{A2800429-5968-4FA1-8BA1-1C2A39518CF3}" srcOrd="1" destOrd="0" parTransId="{6542E22A-75EC-47F8-BA0A-58B94E9645CC}" sibTransId="{5ED57334-83F6-4EEA-B858-AC2A3C300FF2}"/>
-    <dgm:cxn modelId="{DD86D728-1479-4645-A924-F4C8A4859C14}" type="presOf" srcId="{CECC6524-6D5D-4879-9E72-20250026790C}" destId="{9B1D7A71-2F17-4C3D-A4F1-396704C5066E}" srcOrd="0" destOrd="0" presId="urn:microsoft.com/office/officeart/2008/layout/NameandTitleOrganizationalChart"/>
-    <dgm:cxn modelId="{65377AA9-208E-496F-8E9E-EA0F2AF0B870}" type="presParOf" srcId="{23D63D75-F645-48A6-95BB-DF0B840582EE}" destId="{64AA62DC-3782-4166-BA88-8222CDE32202}" srcOrd="0" destOrd="0" presId="urn:microsoft.com/office/officeart/2008/layout/NameandTitleOrganizationalChart"/>
-    <dgm:cxn modelId="{52CE4649-FF4E-460E-92A9-9470EE9A0033}" type="presParOf" srcId="{64AA62DC-3782-4166-BA88-8222CDE32202}" destId="{BA2047D4-92F0-4717-A80C-21DDBED2E853}" srcOrd="0" destOrd="0" presId="urn:microsoft.com/office/officeart/2008/layout/NameandTitleOrganizationalChart"/>
-    <dgm:cxn modelId="{C51CA964-7CAE-43F3-94E8-B6A339F52D5B}" type="presParOf" srcId="{BA2047D4-92F0-4717-A80C-21DDBED2E853}" destId="{BC444AFE-DF9D-4983-B331-D6A4C28D9200}" srcOrd="0" destOrd="0" presId="urn:microsoft.com/office/officeart/2008/layout/NameandTitleOrganizationalChart"/>
-    <dgm:cxn modelId="{493B4DFD-3612-4814-A8CC-621F74F920A0}" type="presParOf" srcId="{BA2047D4-92F0-4717-A80C-21DDBED2E853}" destId="{F44E1890-96EF-49BC-8736-09071A2EF267}" srcOrd="1" destOrd="0" presId="urn:microsoft.com/office/officeart/2008/layout/NameandTitleOrganizationalChart"/>
-    <dgm:cxn modelId="{CC8A9C2E-AEDA-4E07-B20D-7A53AD7989EE}" type="presParOf" srcId="{BA2047D4-92F0-4717-A80C-21DDBED2E853}" destId="{4A4B97C4-8D41-4075-9149-DB0D1B882431}" srcOrd="2" destOrd="0" presId="urn:microsoft.com/office/officeart/2008/layout/NameandTitleOrganizationalChart"/>
-    <dgm:cxn modelId="{7D13170C-9CE3-4834-A54E-5908A3155C89}" type="presParOf" srcId="{64AA62DC-3782-4166-BA88-8222CDE32202}" destId="{597ACC97-182F-486B-9163-050D0CA3E644}" srcOrd="1" destOrd="0" presId="urn:microsoft.com/office/officeart/2008/layout/NameandTitleOrganizationalChart"/>
-    <dgm:cxn modelId="{3EAEABB7-EA4D-47CC-A1E3-E863B9B56E87}" type="presParOf" srcId="{597ACC97-182F-486B-9163-050D0CA3E644}" destId="{9B1D7A71-2F17-4C3D-A4F1-396704C5066E}" srcOrd="0" destOrd="0" presId="urn:microsoft.com/office/officeart/2008/layout/NameandTitleOrganizationalChart"/>
-    <dgm:cxn modelId="{84277CA6-B7E7-45AA-A95F-76AAD1CFE937}" type="presParOf" srcId="{597ACC97-182F-486B-9163-050D0CA3E644}" destId="{4CAEB003-BFA7-4360-A49F-2522C1B16A68}" srcOrd="1" destOrd="0" presId="urn:microsoft.com/office/officeart/2008/layout/NameandTitleOrganizationalChart"/>
-    <dgm:cxn modelId="{D5852554-2765-43BD-ACD4-760430A3F528}" type="presParOf" srcId="{4CAEB003-BFA7-4360-A49F-2522C1B16A68}" destId="{9B822C00-8448-4F16-8002-063864E64E6F}" srcOrd="0" destOrd="0" presId="urn:microsoft.com/office/officeart/2008/layout/NameandTitleOrganizationalChart"/>
-    <dgm:cxn modelId="{5C4F5C22-2274-4FF0-A95A-D2893A82B8E2}" type="presParOf" srcId="{9B822C00-8448-4F16-8002-063864E64E6F}" destId="{2C478570-9D06-47FF-B135-3B10DAD4A8E7}" srcOrd="0" destOrd="0" presId="urn:microsoft.com/office/officeart/2008/layout/NameandTitleOrganizationalChart"/>
-    <dgm:cxn modelId="{37B22C3B-0F80-4433-AD9B-CEFE43BA0C9B}" type="presParOf" srcId="{9B822C00-8448-4F16-8002-063864E64E6F}" destId="{853F12BE-1F95-4E23-92B1-9EEB2E1577BA}" srcOrd="1" destOrd="0" presId="urn:microsoft.com/office/officeart/2008/layout/NameandTitleOrganizationalChart"/>
-    <dgm:cxn modelId="{F89BDDF2-E5F9-40A9-ACEE-6C050D371145}" type="presParOf" srcId="{9B822C00-8448-4F16-8002-063864E64E6F}" destId="{C7849C4E-D28F-41F1-A596-F04D06640F09}" srcOrd="2" destOrd="0" presId="urn:microsoft.com/office/officeart/2008/layout/NameandTitleOrganizationalChart"/>
-    <dgm:cxn modelId="{7B28764D-9CF4-4503-BE9C-CE91D00D3C0B}" type="presParOf" srcId="{4CAEB003-BFA7-4360-A49F-2522C1B16A68}" destId="{B05E4991-4335-49B5-9638-318359E9715C}" srcOrd="1" destOrd="0" presId="urn:microsoft.com/office/officeart/2008/layout/NameandTitleOrganizationalChart"/>
-    <dgm:cxn modelId="{005748A1-7D71-4053-B1DA-EDA6B9F31882}" type="presParOf" srcId="{4CAEB003-BFA7-4360-A49F-2522C1B16A68}" destId="{D2FC25EF-F36E-420E-A127-34463EF5F236}" srcOrd="2" destOrd="0" presId="urn:microsoft.com/office/officeart/2008/layout/NameandTitleOrganizationalChart"/>
-    <dgm:cxn modelId="{DE07B635-62E7-491B-928A-0DB468993E26}" type="presParOf" srcId="{597ACC97-182F-486B-9163-050D0CA3E644}" destId="{DBFBB744-E307-49A2-BF77-FA2E6AB5A3A2}" srcOrd="2" destOrd="0" presId="urn:microsoft.com/office/officeart/2008/layout/NameandTitleOrganizationalChart"/>
-    <dgm:cxn modelId="{8652A361-6ACC-4B27-89AF-233E3A26D394}" type="presParOf" srcId="{597ACC97-182F-486B-9163-050D0CA3E644}" destId="{D60CC3BD-ADF9-460B-A947-A8195EC2E97F}" srcOrd="3" destOrd="0" presId="urn:microsoft.com/office/officeart/2008/layout/NameandTitleOrganizationalChart"/>
-    <dgm:cxn modelId="{274A433C-69CB-4471-894A-4E275F75FA5D}" type="presParOf" srcId="{D60CC3BD-ADF9-460B-A947-A8195EC2E97F}" destId="{D2A5C21C-75CA-49D7-9D0B-9CA9D58566BD}" srcOrd="0" destOrd="0" presId="urn:microsoft.com/office/officeart/2008/layout/NameandTitleOrganizationalChart"/>
-    <dgm:cxn modelId="{718F77B5-0356-4910-A944-789FE534A622}" type="presParOf" srcId="{D2A5C21C-75CA-49D7-9D0B-9CA9D58566BD}" destId="{55885764-D3EA-48C0-A39C-EC00468932E8}" srcOrd="0" destOrd="0" presId="urn:microsoft.com/office/officeart/2008/layout/NameandTitleOrganizationalChart"/>
-    <dgm:cxn modelId="{5A13ECCF-7FB7-472F-A933-5D195CE0D4D3}" type="presParOf" srcId="{D2A5C21C-75CA-49D7-9D0B-9CA9D58566BD}" destId="{399EA6D4-121D-4F42-8F7E-268102C4B8E6}" srcOrd="1" destOrd="0" presId="urn:microsoft.com/office/officeart/2008/layout/NameandTitleOrganizationalChart"/>
-    <dgm:cxn modelId="{A586F8AB-2633-456E-B65D-9F30E41FBB4B}" type="presParOf" srcId="{D2A5C21C-75CA-49D7-9D0B-9CA9D58566BD}" destId="{415D70B2-4C37-45BE-BDC7-6066F260D831}" srcOrd="2" destOrd="0" presId="urn:microsoft.com/office/officeart/2008/layout/NameandTitleOrganizationalChart"/>
-    <dgm:cxn modelId="{8A2F491E-4286-49AF-A28E-85BCA85B079B}" type="presParOf" srcId="{D60CC3BD-ADF9-460B-A947-A8195EC2E97F}" destId="{D668BAA8-8DDF-4A9B-AF37-11BB11F7B1C8}" srcOrd="1" destOrd="0" presId="urn:microsoft.com/office/officeart/2008/layout/NameandTitleOrganizationalChart"/>
-    <dgm:cxn modelId="{7EDED28B-EBBA-4A36-BB1C-7EB88FC60391}" type="presParOf" srcId="{D60CC3BD-ADF9-460B-A947-A8195EC2E97F}" destId="{81E81A35-94AE-46B2-902F-17262519FEC0}" srcOrd="2" destOrd="0" presId="urn:microsoft.com/office/officeart/2008/layout/NameandTitleOrganizationalChart"/>
-    <dgm:cxn modelId="{23A36B72-392B-4C28-BD49-F4DA9F60D5D3}" type="presParOf" srcId="{597ACC97-182F-486B-9163-050D0CA3E644}" destId="{3CEF9A2D-5FF1-4E15-9F26-9F7673053670}" srcOrd="4" destOrd="0" presId="urn:microsoft.com/office/officeart/2008/layout/NameandTitleOrganizationalChart"/>
-    <dgm:cxn modelId="{11A0FD90-273B-49F9-AE47-85F8D87C0BF9}" type="presParOf" srcId="{597ACC97-182F-486B-9163-050D0CA3E644}" destId="{23392EDF-CEDD-41C9-A124-93D1DCCF2E82}" srcOrd="5" destOrd="0" presId="urn:microsoft.com/office/officeart/2008/layout/NameandTitleOrganizationalChart"/>
-    <dgm:cxn modelId="{92C4C148-B4CA-4D63-8D26-688385B50A9B}" type="presParOf" srcId="{23392EDF-CEDD-41C9-A124-93D1DCCF2E82}" destId="{789353F8-A8B5-4303-B60D-37281BBA3D79}" srcOrd="0" destOrd="0" presId="urn:microsoft.com/office/officeart/2008/layout/NameandTitleOrganizationalChart"/>
-    <dgm:cxn modelId="{E9F9D2A7-DA3A-4C00-A89B-B098072F151E}" type="presParOf" srcId="{789353F8-A8B5-4303-B60D-37281BBA3D79}" destId="{6B3072B5-82BA-4691-B8FB-2D52918E037A}" srcOrd="0" destOrd="0" presId="urn:microsoft.com/office/officeart/2008/layout/NameandTitleOrganizationalChart"/>
-    <dgm:cxn modelId="{CEDFC4F3-728A-44AE-B42B-5C9EB020F392}" type="presParOf" srcId="{789353F8-A8B5-4303-B60D-37281BBA3D79}" destId="{BB289A6E-960E-4422-A669-1D8B917687C8}" srcOrd="1" destOrd="0" presId="urn:microsoft.com/office/officeart/2008/layout/NameandTitleOrganizationalChart"/>
-    <dgm:cxn modelId="{EF9823E5-E27A-4C2F-B4A6-C26596C498A8}" type="presParOf" srcId="{789353F8-A8B5-4303-B60D-37281BBA3D79}" destId="{B41B3052-CCAF-433E-A52B-2EA5E0D13FB6}" srcOrd="2" destOrd="0" presId="urn:microsoft.com/office/officeart/2008/layout/NameandTitleOrganizationalChart"/>
-    <dgm:cxn modelId="{93BFADBE-4ECD-40C8-8B47-87F6A34C8AC1}" type="presParOf" srcId="{23392EDF-CEDD-41C9-A124-93D1DCCF2E82}" destId="{EB3E8163-86D7-4F02-A279-BF9B4987CC15}" srcOrd="1" destOrd="0" presId="urn:microsoft.com/office/officeart/2008/layout/NameandTitleOrganizationalChart"/>
-    <dgm:cxn modelId="{59CA0F2B-F9D9-4E35-94FF-801D4D7A03A0}" type="presParOf" srcId="{23392EDF-CEDD-41C9-A124-93D1DCCF2E82}" destId="{7E285C0D-B088-45FC-A070-4C98686E0CA4}" srcOrd="2" destOrd="0" presId="urn:microsoft.com/office/officeart/2008/layout/NameandTitleOrganizationalChart"/>
-    <dgm:cxn modelId="{CE221D6B-611C-489B-84B7-C806E52ECEC2}" type="presParOf" srcId="{597ACC97-182F-486B-9163-050D0CA3E644}" destId="{ACDC9F9A-DFC4-43C3-833F-C2589BB8337D}" srcOrd="6" destOrd="0" presId="urn:microsoft.com/office/officeart/2008/layout/NameandTitleOrganizationalChart"/>
-    <dgm:cxn modelId="{69A29745-0563-44B6-8B0C-A817713A158B}" type="presParOf" srcId="{597ACC97-182F-486B-9163-050D0CA3E644}" destId="{A79C6933-EA35-483D-B3BF-4B1A55452306}" srcOrd="7" destOrd="0" presId="urn:microsoft.com/office/officeart/2008/layout/NameandTitleOrganizationalChart"/>
-    <dgm:cxn modelId="{5963B3A6-42EA-419E-ABB3-B4A4BE3A94F1}" type="presParOf" srcId="{A79C6933-EA35-483D-B3BF-4B1A55452306}" destId="{A73CEEE1-D485-46E9-B088-2BCCF42FC450}" srcOrd="0" destOrd="0" presId="urn:microsoft.com/office/officeart/2008/layout/NameandTitleOrganizationalChart"/>
-    <dgm:cxn modelId="{246F2DD8-91C6-480A-9E06-3E43A6063800}" type="presParOf" srcId="{A73CEEE1-D485-46E9-B088-2BCCF42FC450}" destId="{A6C115BE-F1DB-4C9E-A1DF-811A0C09A8B7}" srcOrd="0" destOrd="0" presId="urn:microsoft.com/office/officeart/2008/layout/NameandTitleOrganizationalChart"/>
-    <dgm:cxn modelId="{338D08E9-23D3-41BB-85E8-51A85929A26B}" type="presParOf" srcId="{A73CEEE1-D485-46E9-B088-2BCCF42FC450}" destId="{EA6A4375-EA98-4AD5-85F5-6079A0E6CD40}" srcOrd="1" destOrd="0" presId="urn:microsoft.com/office/officeart/2008/layout/NameandTitleOrganizationalChart"/>
-    <dgm:cxn modelId="{A66E11C8-3E0C-4F22-939A-F39D68254C38}" type="presParOf" srcId="{A73CEEE1-D485-46E9-B088-2BCCF42FC450}" destId="{C2DFFDE1-4683-447F-96EA-D0686F734CB1}" srcOrd="2" destOrd="0" presId="urn:microsoft.com/office/officeart/2008/layout/NameandTitleOrganizationalChart"/>
-    <dgm:cxn modelId="{4B31DFED-F52A-429D-BA38-14A02CB01FD1}" type="presParOf" srcId="{A79C6933-EA35-483D-B3BF-4B1A55452306}" destId="{71D20837-DB89-4FE2-99E3-94C229FD7CB3}" srcOrd="1" destOrd="0" presId="urn:microsoft.com/office/officeart/2008/layout/NameandTitleOrganizationalChart"/>
-    <dgm:cxn modelId="{CA127BDC-9E3F-4133-B3C3-1E786C48E24D}" type="presParOf" srcId="{A79C6933-EA35-483D-B3BF-4B1A55452306}" destId="{86FE45C4-25CD-407B-BD23-16CBB775EB32}" srcOrd="2" destOrd="0" presId="urn:microsoft.com/office/officeart/2008/layout/NameandTitleOrganizationalChart"/>
-    <dgm:cxn modelId="{70E918AD-73B9-475D-82B9-153484AAEB1D}" type="presParOf" srcId="{64AA62DC-3782-4166-BA88-8222CDE32202}" destId="{08CE148E-2DD6-4BD8-A4F0-29DA24085ACC}" srcOrd="2" destOrd="0" presId="urn:microsoft.com/office/officeart/2008/layout/NameandTitleOrganizationalChart"/>
+    <dgm:cxn modelId="{C8F1D442-B50D-4586-8FE4-05B9235AA084}" type="presOf" srcId="{AD2B7CC8-94B5-49DA-901B-1206A67ECBF2}" destId="{BB289A6E-960E-4422-A669-1D8B917687C8}" srcOrd="0" destOrd="0" presId="urn:microsoft.com/office/officeart/2008/layout/NameandTitleOrganizationalChart"/>
+    <dgm:cxn modelId="{90530E7F-D14D-42B5-9AE1-57379939BB75}" type="presOf" srcId="{CECC6524-6D5D-4879-9E72-20250026790C}" destId="{9B1D7A71-2F17-4C3D-A4F1-396704C5066E}" srcOrd="0" destOrd="0" presId="urn:microsoft.com/office/officeart/2008/layout/NameandTitleOrganizationalChart"/>
+    <dgm:cxn modelId="{6699D577-FCA7-4BCF-93F9-CABDA66D2CEB}" type="presOf" srcId="{BEBF0CDE-DAC9-4EFC-B176-21BF1F262ECD}" destId="{853F12BE-1F95-4E23-92B1-9EEB2E1577BA}" srcOrd="0" destOrd="0" presId="urn:microsoft.com/office/officeart/2008/layout/NameandTitleOrganizationalChart"/>
+    <dgm:cxn modelId="{2F23B538-CCF4-4FBD-9DC5-18BF2CF94BE4}" type="presOf" srcId="{2D504E8E-7218-49BE-83F0-B1CD0563E935}" destId="{3CEF9A2D-5FF1-4E15-9F26-9F7673053670}" srcOrd="0" destOrd="0" presId="urn:microsoft.com/office/officeart/2008/layout/NameandTitleOrganizationalChart"/>
+    <dgm:cxn modelId="{5CEA3600-DFFC-4F71-BDBE-345F5FC964CB}" type="presOf" srcId="{899466E0-BD74-450B-A887-2DE47F28183F}" destId="{23D63D75-F645-48A6-95BB-DF0B840582EE}" srcOrd="0" destOrd="0" presId="urn:microsoft.com/office/officeart/2008/layout/NameandTitleOrganizationalChart"/>
+    <dgm:cxn modelId="{D2D3DD18-2434-491E-B463-00BA6DA8A419}" type="presParOf" srcId="{23D63D75-F645-48A6-95BB-DF0B840582EE}" destId="{64AA62DC-3782-4166-BA88-8222CDE32202}" srcOrd="0" destOrd="0" presId="urn:microsoft.com/office/officeart/2008/layout/NameandTitleOrganizationalChart"/>
+    <dgm:cxn modelId="{8AF9508F-07ED-4A69-B31F-B895665916D1}" type="presParOf" srcId="{64AA62DC-3782-4166-BA88-8222CDE32202}" destId="{BA2047D4-92F0-4717-A80C-21DDBED2E853}" srcOrd="0" destOrd="0" presId="urn:microsoft.com/office/officeart/2008/layout/NameandTitleOrganizationalChart"/>
+    <dgm:cxn modelId="{0285C4EB-3B0E-4550-BA86-84824B13D6C8}" type="presParOf" srcId="{BA2047D4-92F0-4717-A80C-21DDBED2E853}" destId="{BC444AFE-DF9D-4983-B331-D6A4C28D9200}" srcOrd="0" destOrd="0" presId="urn:microsoft.com/office/officeart/2008/layout/NameandTitleOrganizationalChart"/>
+    <dgm:cxn modelId="{52294DD9-24AE-4954-A66F-B4A26BD62C25}" type="presParOf" srcId="{BA2047D4-92F0-4717-A80C-21DDBED2E853}" destId="{F44E1890-96EF-49BC-8736-09071A2EF267}" srcOrd="1" destOrd="0" presId="urn:microsoft.com/office/officeart/2008/layout/NameandTitleOrganizationalChart"/>
+    <dgm:cxn modelId="{D4ABD5F0-B269-4601-96B2-11C33CB3F6E3}" type="presParOf" srcId="{BA2047D4-92F0-4717-A80C-21DDBED2E853}" destId="{4A4B97C4-8D41-4075-9149-DB0D1B882431}" srcOrd="2" destOrd="0" presId="urn:microsoft.com/office/officeart/2008/layout/NameandTitleOrganizationalChart"/>
+    <dgm:cxn modelId="{0017B076-1EC7-49D9-B5EA-7152AC2E3A84}" type="presParOf" srcId="{64AA62DC-3782-4166-BA88-8222CDE32202}" destId="{597ACC97-182F-486B-9163-050D0CA3E644}" srcOrd="1" destOrd="0" presId="urn:microsoft.com/office/officeart/2008/layout/NameandTitleOrganizationalChart"/>
+    <dgm:cxn modelId="{0EE9DE4F-0A83-4900-A395-428E582E02C4}" type="presParOf" srcId="{597ACC97-182F-486B-9163-050D0CA3E644}" destId="{9B1D7A71-2F17-4C3D-A4F1-396704C5066E}" srcOrd="0" destOrd="0" presId="urn:microsoft.com/office/officeart/2008/layout/NameandTitleOrganizationalChart"/>
+    <dgm:cxn modelId="{16EAC5FA-ECE8-415E-9E02-2E2089B262D4}" type="presParOf" srcId="{597ACC97-182F-486B-9163-050D0CA3E644}" destId="{4CAEB003-BFA7-4360-A49F-2522C1B16A68}" srcOrd="1" destOrd="0" presId="urn:microsoft.com/office/officeart/2008/layout/NameandTitleOrganizationalChart"/>
+    <dgm:cxn modelId="{156EB42B-1E14-48CC-97CA-7DB01B5DE1C1}" type="presParOf" srcId="{4CAEB003-BFA7-4360-A49F-2522C1B16A68}" destId="{9B822C00-8448-4F16-8002-063864E64E6F}" srcOrd="0" destOrd="0" presId="urn:microsoft.com/office/officeart/2008/layout/NameandTitleOrganizationalChart"/>
+    <dgm:cxn modelId="{AD158955-4BB5-40DA-B143-D3A27BF72E7A}" type="presParOf" srcId="{9B822C00-8448-4F16-8002-063864E64E6F}" destId="{2C478570-9D06-47FF-B135-3B10DAD4A8E7}" srcOrd="0" destOrd="0" presId="urn:microsoft.com/office/officeart/2008/layout/NameandTitleOrganizationalChart"/>
+    <dgm:cxn modelId="{9F3623AD-A51D-4A44-8E07-9FE0AB44BF72}" type="presParOf" srcId="{9B822C00-8448-4F16-8002-063864E64E6F}" destId="{853F12BE-1F95-4E23-92B1-9EEB2E1577BA}" srcOrd="1" destOrd="0" presId="urn:microsoft.com/office/officeart/2008/layout/NameandTitleOrganizationalChart"/>
+    <dgm:cxn modelId="{4F774CD6-F7E3-4CE0-9D33-CC8BCEA75A77}" type="presParOf" srcId="{9B822C00-8448-4F16-8002-063864E64E6F}" destId="{C7849C4E-D28F-41F1-A596-F04D06640F09}" srcOrd="2" destOrd="0" presId="urn:microsoft.com/office/officeart/2008/layout/NameandTitleOrganizationalChart"/>
+    <dgm:cxn modelId="{B1873AA2-8383-44FA-B364-C809F02A95B5}" type="presParOf" srcId="{4CAEB003-BFA7-4360-A49F-2522C1B16A68}" destId="{B05E4991-4335-49B5-9638-318359E9715C}" srcOrd="1" destOrd="0" presId="urn:microsoft.com/office/officeart/2008/layout/NameandTitleOrganizationalChart"/>
+    <dgm:cxn modelId="{05A8BCCA-F66B-44E7-9E4E-38B56E5ED48D}" type="presParOf" srcId="{4CAEB003-BFA7-4360-A49F-2522C1B16A68}" destId="{D2FC25EF-F36E-420E-A127-34463EF5F236}" srcOrd="2" destOrd="0" presId="urn:microsoft.com/office/officeart/2008/layout/NameandTitleOrganizationalChart"/>
+    <dgm:cxn modelId="{E716ABF2-52D1-4C75-9F44-5090FD23FCA5}" type="presParOf" srcId="{597ACC97-182F-486B-9163-050D0CA3E644}" destId="{DBFBB744-E307-49A2-BF77-FA2E6AB5A3A2}" srcOrd="2" destOrd="0" presId="urn:microsoft.com/office/officeart/2008/layout/NameandTitleOrganizationalChart"/>
+    <dgm:cxn modelId="{F41FB9CB-1AB3-4541-B5BC-40B70551DA6B}" type="presParOf" srcId="{597ACC97-182F-486B-9163-050D0CA3E644}" destId="{D60CC3BD-ADF9-460B-A947-A8195EC2E97F}" srcOrd="3" destOrd="0" presId="urn:microsoft.com/office/officeart/2008/layout/NameandTitleOrganizationalChart"/>
+    <dgm:cxn modelId="{07D243F2-BB1A-4518-9C9A-4B37D7F44D39}" type="presParOf" srcId="{D60CC3BD-ADF9-460B-A947-A8195EC2E97F}" destId="{D2A5C21C-75CA-49D7-9D0B-9CA9D58566BD}" srcOrd="0" destOrd="0" presId="urn:microsoft.com/office/officeart/2008/layout/NameandTitleOrganizationalChart"/>
+    <dgm:cxn modelId="{7D8FA79F-B3E4-4DB9-BB5F-FA35A814DB6F}" type="presParOf" srcId="{D2A5C21C-75CA-49D7-9D0B-9CA9D58566BD}" destId="{55885764-D3EA-48C0-A39C-EC00468932E8}" srcOrd="0" destOrd="0" presId="urn:microsoft.com/office/officeart/2008/layout/NameandTitleOrganizationalChart"/>
+    <dgm:cxn modelId="{943D9D01-75D6-471F-99AA-098D9CC76354}" type="presParOf" srcId="{D2A5C21C-75CA-49D7-9D0B-9CA9D58566BD}" destId="{399EA6D4-121D-4F42-8F7E-268102C4B8E6}" srcOrd="1" destOrd="0" presId="urn:microsoft.com/office/officeart/2008/layout/NameandTitleOrganizationalChart"/>
+    <dgm:cxn modelId="{F5F8A69B-F9AF-4C4B-91BC-02DB91F35472}" type="presParOf" srcId="{D2A5C21C-75CA-49D7-9D0B-9CA9D58566BD}" destId="{415D70B2-4C37-45BE-BDC7-6066F260D831}" srcOrd="2" destOrd="0" presId="urn:microsoft.com/office/officeart/2008/layout/NameandTitleOrganizationalChart"/>
+    <dgm:cxn modelId="{96D12B7E-37A1-4472-9932-EA20FCF043B6}" type="presParOf" srcId="{D60CC3BD-ADF9-460B-A947-A8195EC2E97F}" destId="{D668BAA8-8DDF-4A9B-AF37-11BB11F7B1C8}" srcOrd="1" destOrd="0" presId="urn:microsoft.com/office/officeart/2008/layout/NameandTitleOrganizationalChart"/>
+    <dgm:cxn modelId="{55C50358-F082-4C4F-910A-6453A9B9DA10}" type="presParOf" srcId="{D60CC3BD-ADF9-460B-A947-A8195EC2E97F}" destId="{81E81A35-94AE-46B2-902F-17262519FEC0}" srcOrd="2" destOrd="0" presId="urn:microsoft.com/office/officeart/2008/layout/NameandTitleOrganizationalChart"/>
+    <dgm:cxn modelId="{443B1E9C-F97E-457B-9C22-C59F7482D5DD}" type="presParOf" srcId="{597ACC97-182F-486B-9163-050D0CA3E644}" destId="{3CEF9A2D-5FF1-4E15-9F26-9F7673053670}" srcOrd="4" destOrd="0" presId="urn:microsoft.com/office/officeart/2008/layout/NameandTitleOrganizationalChart"/>
+    <dgm:cxn modelId="{B20E2C49-0050-4A75-9C66-6B4A5EA046D0}" type="presParOf" srcId="{597ACC97-182F-486B-9163-050D0CA3E644}" destId="{23392EDF-CEDD-41C9-A124-93D1DCCF2E82}" srcOrd="5" destOrd="0" presId="urn:microsoft.com/office/officeart/2008/layout/NameandTitleOrganizationalChart"/>
+    <dgm:cxn modelId="{EA1ECAB8-7E6D-467D-AF91-082FC8D7F0D3}" type="presParOf" srcId="{23392EDF-CEDD-41C9-A124-93D1DCCF2E82}" destId="{789353F8-A8B5-4303-B60D-37281BBA3D79}" srcOrd="0" destOrd="0" presId="urn:microsoft.com/office/officeart/2008/layout/NameandTitleOrganizationalChart"/>
+    <dgm:cxn modelId="{52BE15C4-F8D9-4A63-A263-BA14D1CDF9CE}" type="presParOf" srcId="{789353F8-A8B5-4303-B60D-37281BBA3D79}" destId="{6B3072B5-82BA-4691-B8FB-2D52918E037A}" srcOrd="0" destOrd="0" presId="urn:microsoft.com/office/officeart/2008/layout/NameandTitleOrganizationalChart"/>
+    <dgm:cxn modelId="{F460006E-54D7-4B58-BAFA-47F63D050B47}" type="presParOf" srcId="{789353F8-A8B5-4303-B60D-37281BBA3D79}" destId="{BB289A6E-960E-4422-A669-1D8B917687C8}" srcOrd="1" destOrd="0" presId="urn:microsoft.com/office/officeart/2008/layout/NameandTitleOrganizationalChart"/>
+    <dgm:cxn modelId="{7935E06D-916C-43B3-80AC-486BB290B4F3}" type="presParOf" srcId="{789353F8-A8B5-4303-B60D-37281BBA3D79}" destId="{B41B3052-CCAF-433E-A52B-2EA5E0D13FB6}" srcOrd="2" destOrd="0" presId="urn:microsoft.com/office/officeart/2008/layout/NameandTitleOrganizationalChart"/>
+    <dgm:cxn modelId="{B3979F5B-0AA9-4981-9147-25D7CAE541D3}" type="presParOf" srcId="{23392EDF-CEDD-41C9-A124-93D1DCCF2E82}" destId="{EB3E8163-86D7-4F02-A279-BF9B4987CC15}" srcOrd="1" destOrd="0" presId="urn:microsoft.com/office/officeart/2008/layout/NameandTitleOrganizationalChart"/>
+    <dgm:cxn modelId="{6D06CB4C-6D23-4366-9122-60E4C07A248F}" type="presParOf" srcId="{23392EDF-CEDD-41C9-A124-93D1DCCF2E82}" destId="{7E285C0D-B088-45FC-A070-4C98686E0CA4}" srcOrd="2" destOrd="0" presId="urn:microsoft.com/office/officeart/2008/layout/NameandTitleOrganizationalChart"/>
+    <dgm:cxn modelId="{C6B91A7E-38D4-4362-AEC6-88E5E3A10CA0}" type="presParOf" srcId="{597ACC97-182F-486B-9163-050D0CA3E644}" destId="{ACDC9F9A-DFC4-43C3-833F-C2589BB8337D}" srcOrd="6" destOrd="0" presId="urn:microsoft.com/office/officeart/2008/layout/NameandTitleOrganizationalChart"/>
+    <dgm:cxn modelId="{CB8501A9-66B4-4619-BB15-6F6E5291A228}" type="presParOf" srcId="{597ACC97-182F-486B-9163-050D0CA3E644}" destId="{A79C6933-EA35-483D-B3BF-4B1A55452306}" srcOrd="7" destOrd="0" presId="urn:microsoft.com/office/officeart/2008/layout/NameandTitleOrganizationalChart"/>
+    <dgm:cxn modelId="{6726931E-B9D1-4176-A100-9D559A248FDA}" type="presParOf" srcId="{A79C6933-EA35-483D-B3BF-4B1A55452306}" destId="{A73CEEE1-D485-46E9-B088-2BCCF42FC450}" srcOrd="0" destOrd="0" presId="urn:microsoft.com/office/officeart/2008/layout/NameandTitleOrganizationalChart"/>
+    <dgm:cxn modelId="{2D3770E3-1464-4466-8BB6-165E7788587E}" type="presParOf" srcId="{A73CEEE1-D485-46E9-B088-2BCCF42FC450}" destId="{A6C115BE-F1DB-4C9E-A1DF-811A0C09A8B7}" srcOrd="0" destOrd="0" presId="urn:microsoft.com/office/officeart/2008/layout/NameandTitleOrganizationalChart"/>
+    <dgm:cxn modelId="{E5E2FA9B-6C8D-4727-AB9C-E03F4CCF1E72}" type="presParOf" srcId="{A73CEEE1-D485-46E9-B088-2BCCF42FC450}" destId="{EA6A4375-EA98-4AD5-85F5-6079A0E6CD40}" srcOrd="1" destOrd="0" presId="urn:microsoft.com/office/officeart/2008/layout/NameandTitleOrganizationalChart"/>
+    <dgm:cxn modelId="{E80C9538-756B-4C6F-A768-5B85EDCFAC35}" type="presParOf" srcId="{A73CEEE1-D485-46E9-B088-2BCCF42FC450}" destId="{C2DFFDE1-4683-447F-96EA-D0686F734CB1}" srcOrd="2" destOrd="0" presId="urn:microsoft.com/office/officeart/2008/layout/NameandTitleOrganizationalChart"/>
+    <dgm:cxn modelId="{C1ADB6FC-84EA-4CE0-BB7B-C6E7FA759FEE}" type="presParOf" srcId="{A79C6933-EA35-483D-B3BF-4B1A55452306}" destId="{71D20837-DB89-4FE2-99E3-94C229FD7CB3}" srcOrd="1" destOrd="0" presId="urn:microsoft.com/office/officeart/2008/layout/NameandTitleOrganizationalChart"/>
+    <dgm:cxn modelId="{D9BB0AF1-B37C-4265-A9C7-BA36044DB9FC}" type="presParOf" srcId="{A79C6933-EA35-483D-B3BF-4B1A55452306}" destId="{86FE45C4-25CD-407B-BD23-16CBB775EB32}" srcOrd="2" destOrd="0" presId="urn:microsoft.com/office/officeart/2008/layout/NameandTitleOrganizationalChart"/>
+    <dgm:cxn modelId="{0BFDAD4C-34A2-429A-ABF7-258D479D4479}" type="presParOf" srcId="{64AA62DC-3782-4166-BA88-8222CDE32202}" destId="{08CE148E-2DD6-4BD8-A4F0-29DA24085ACC}" srcOrd="2" destOrd="0" presId="urn:microsoft.com/office/officeart/2008/layout/NameandTitleOrganizationalChart"/>
   </dgm:cxnLst>
   <dgm:bg/>
   <dgm:whole/>
@@ -21080,8 +21192,8 @@
       </dsp:nvSpPr>
       <dsp:spPr>
         <a:xfrm>
-          <a:off x="2611358" y="1308183"/>
-          <a:ext cx="2290560" cy="294080"/>
+          <a:off x="2610048" y="1305282"/>
+          <a:ext cx="2288606" cy="297001"/>
         </a:xfrm>
         <a:custGeom>
           <a:avLst/>
@@ -21095,13 +21207,13 @@
                 <a:pt x="0" y="0"/>
               </a:moveTo>
               <a:lnTo>
-                <a:pt x="0" y="187895"/>
+                <a:pt x="0" y="189761"/>
               </a:lnTo>
               <a:lnTo>
-                <a:pt x="2290560" y="187895"/>
+                <a:pt x="2288606" y="189761"/>
               </a:lnTo>
               <a:lnTo>
-                <a:pt x="2290560" y="294080"/>
+                <a:pt x="2288606" y="297001"/>
               </a:lnTo>
             </a:path>
           </a:pathLst>
@@ -21141,8 +21253,8 @@
       </dsp:nvSpPr>
       <dsp:spPr>
         <a:xfrm>
-          <a:off x="2611358" y="1308183"/>
-          <a:ext cx="1111350" cy="294080"/>
+          <a:off x="2610048" y="1305282"/>
+          <a:ext cx="932391" cy="297001"/>
         </a:xfrm>
         <a:custGeom>
           <a:avLst/>
@@ -21156,13 +21268,13 @@
                 <a:pt x="0" y="0"/>
               </a:moveTo>
               <a:lnTo>
-                <a:pt x="0" y="187895"/>
+                <a:pt x="0" y="189761"/>
               </a:lnTo>
               <a:lnTo>
-                <a:pt x="1111350" y="187895"/>
+                <a:pt x="932391" y="189761"/>
               </a:lnTo>
               <a:lnTo>
-                <a:pt x="1111350" y="294080"/>
+                <a:pt x="932391" y="297001"/>
               </a:lnTo>
             </a:path>
           </a:pathLst>
@@ -21202,8 +21314,8 @@
       </dsp:nvSpPr>
       <dsp:spPr>
         <a:xfrm>
-          <a:off x="2242075" y="1308183"/>
-          <a:ext cx="369282" cy="294080"/>
+          <a:off x="2047098" y="1305282"/>
+          <a:ext cx="562949" cy="297001"/>
         </a:xfrm>
         <a:custGeom>
           <a:avLst/>
@@ -21214,16 +21326,16 @@
           <a:pathLst>
             <a:path>
               <a:moveTo>
-                <a:pt x="369282" y="0"/>
+                <a:pt x="562949" y="0"/>
               </a:moveTo>
               <a:lnTo>
-                <a:pt x="369282" y="187895"/>
+                <a:pt x="562949" y="189761"/>
               </a:lnTo>
               <a:lnTo>
-                <a:pt x="0" y="187895"/>
+                <a:pt x="0" y="189761"/>
               </a:lnTo>
               <a:lnTo>
-                <a:pt x="0" y="294080"/>
+                <a:pt x="0" y="297001"/>
               </a:lnTo>
             </a:path>
           </a:pathLst>
@@ -21263,8 +21375,8 @@
       </dsp:nvSpPr>
       <dsp:spPr>
         <a:xfrm>
-          <a:off x="629014" y="1308183"/>
-          <a:ext cx="1982343" cy="294080"/>
+          <a:off x="525367" y="1305282"/>
+          <a:ext cx="2084680" cy="297001"/>
         </a:xfrm>
         <a:custGeom>
           <a:avLst/>
@@ -21275,16 +21387,16 @@
           <a:pathLst>
             <a:path>
               <a:moveTo>
-                <a:pt x="1982343" y="0"/>
+                <a:pt x="2084680" y="0"/>
               </a:moveTo>
               <a:lnTo>
-                <a:pt x="1982343" y="187895"/>
+                <a:pt x="2084680" y="189761"/>
               </a:lnTo>
               <a:lnTo>
-                <a:pt x="0" y="187895"/>
+                <a:pt x="0" y="189761"/>
               </a:lnTo>
               <a:lnTo>
-                <a:pt x="0" y="294080"/>
+                <a:pt x="0" y="297001"/>
               </a:lnTo>
             </a:path>
           </a:pathLst>
@@ -21324,8 +21436,8 @@
       </dsp:nvSpPr>
       <dsp:spPr>
         <a:xfrm>
-          <a:off x="2171885" y="853104"/>
-          <a:ext cx="878945" cy="455079"/>
+          <a:off x="2166209" y="845682"/>
+          <a:ext cx="887677" cy="459599"/>
         </a:xfrm>
         <a:prstGeom prst="rect">
           <a:avLst/>
@@ -21366,7 +21478,7 @@
         </a:fontRef>
       </dsp:style>
       <dsp:txBody>
-        <a:bodyPr spcFirstLastPara="0" vert="horz" wrap="square" lIns="6350" tIns="6350" rIns="6350" bIns="64217" numCol="1" spcCol="1270" anchor="ctr" anchorCtr="0">
+        <a:bodyPr spcFirstLastPara="0" vert="horz" wrap="square" lIns="6350" tIns="6350" rIns="6350" bIns="64855" numCol="1" spcCol="1270" anchor="ctr" anchorCtr="0">
           <a:noAutofit/>
         </a:bodyPr>
         <a:lstStyle/>
@@ -21389,8 +21501,8 @@
         </a:p>
       </dsp:txBody>
       <dsp:txXfrm>
-        <a:off x="2171885" y="853104"/>
-        <a:ext cx="878945" cy="455079"/>
+        <a:off x="2166209" y="845682"/>
+        <a:ext cx="887677" cy="459599"/>
       </dsp:txXfrm>
     </dsp:sp>
     <dsp:sp modelId="{F44E1890-96EF-49BC-8736-09071A2EF267}">
@@ -21400,8 +21512,8 @@
       </dsp:nvSpPr>
       <dsp:spPr>
         <a:xfrm>
-          <a:off x="1790699" y="1175909"/>
-          <a:ext cx="1905001" cy="213984"/>
+          <a:off x="1781237" y="1171694"/>
+          <a:ext cx="1923925" cy="216109"/>
         </a:xfrm>
         <a:prstGeom prst="rect">
           <a:avLst/>
@@ -21464,8 +21576,8 @@
         </a:p>
       </dsp:txBody>
       <dsp:txXfrm>
-        <a:off x="1790699" y="1175909"/>
-        <a:ext cx="1905001" cy="213984"/>
+        <a:off x="1781237" y="1171694"/>
+        <a:ext cx="1923925" cy="216109"/>
       </dsp:txXfrm>
     </dsp:sp>
     <dsp:sp modelId="{2C478570-9D06-47FF-B135-3B10DAD4A8E7}">
@@ -21475,8 +21587,8 @@
       </dsp:nvSpPr>
       <dsp:spPr>
         <a:xfrm>
-          <a:off x="189541" y="1602263"/>
-          <a:ext cx="878945" cy="455079"/>
+          <a:off x="81528" y="1602284"/>
+          <a:ext cx="887677" cy="459599"/>
         </a:xfrm>
         <a:prstGeom prst="rect">
           <a:avLst/>
@@ -21517,7 +21629,7 @@
         </a:fontRef>
       </dsp:style>
       <dsp:txBody>
-        <a:bodyPr spcFirstLastPara="0" vert="horz" wrap="square" lIns="6350" tIns="6350" rIns="6350" bIns="64217" numCol="1" spcCol="1270" anchor="ctr" anchorCtr="0">
+        <a:bodyPr spcFirstLastPara="0" vert="horz" wrap="square" lIns="6350" tIns="6350" rIns="6350" bIns="64855" numCol="1" spcCol="1270" anchor="ctr" anchorCtr="0">
           <a:noAutofit/>
         </a:bodyPr>
         <a:lstStyle/>
@@ -21540,8 +21652,8 @@
         </a:p>
       </dsp:txBody>
       <dsp:txXfrm>
-        <a:off x="189541" y="1602263"/>
-        <a:ext cx="878945" cy="455079"/>
+        <a:off x="81528" y="1602284"/>
+        <a:ext cx="887677" cy="459599"/>
       </dsp:txXfrm>
     </dsp:sp>
     <dsp:sp modelId="{853F12BE-1F95-4E23-92B1-9EEB2E1577BA}">
@@ -21551,8 +21663,8 @@
       </dsp:nvSpPr>
       <dsp:spPr>
         <a:xfrm>
-          <a:off x="45334" y="2039144"/>
-          <a:ext cx="1407485" cy="578249"/>
+          <a:off x="43242" y="2043504"/>
+          <a:ext cx="1206760" cy="583993"/>
         </a:xfrm>
         <a:prstGeom prst="rect">
           <a:avLst/>
@@ -21630,27 +21742,10 @@
             <a:t>Leonardo Luna Ruiz</a:t>
           </a:r>
         </a:p>
-        <a:p>
-          <a:pPr lvl="0" algn="r" defTabSz="400050">
-            <a:lnSpc>
-              <a:spcPct val="90000"/>
-            </a:lnSpc>
-            <a:spcBef>
-              <a:spcPct val="0"/>
-            </a:spcBef>
-            <a:spcAft>
-              <a:spcPct val="35000"/>
-            </a:spcAft>
-          </a:pPr>
-          <a:r>
-            <a:rPr lang="es-MX" sz="900" kern="1200"/>
-            <a:t>Ricardo Navarrete Crisanto</a:t>
-          </a:r>
-        </a:p>
       </dsp:txBody>
       <dsp:txXfrm>
-        <a:off x="45334" y="2039144"/>
-        <a:ext cx="1407485" cy="578249"/>
+        <a:off x="43242" y="2043504"/>
+        <a:ext cx="1206760" cy="583993"/>
       </dsp:txXfrm>
     </dsp:sp>
     <dsp:sp modelId="{55885764-D3EA-48C0-A39C-EC00468932E8}">
@@ -21660,8 +21755,8 @@
       </dsp:nvSpPr>
       <dsp:spPr>
         <a:xfrm>
-          <a:off x="1802602" y="1602263"/>
-          <a:ext cx="878945" cy="455079"/>
+          <a:off x="1603260" y="1602284"/>
+          <a:ext cx="887677" cy="459599"/>
         </a:xfrm>
         <a:prstGeom prst="rect">
           <a:avLst/>
@@ -21702,7 +21797,7 @@
         </a:fontRef>
       </dsp:style>
       <dsp:txBody>
-        <a:bodyPr spcFirstLastPara="0" vert="horz" wrap="square" lIns="6350" tIns="6350" rIns="6350" bIns="64217" numCol="1" spcCol="1270" anchor="ctr" anchorCtr="0">
+        <a:bodyPr spcFirstLastPara="0" vert="horz" wrap="square" lIns="6350" tIns="6350" rIns="6350" bIns="64855" numCol="1" spcCol="1270" anchor="ctr" anchorCtr="0">
           <a:noAutofit/>
         </a:bodyPr>
         <a:lstStyle/>
@@ -21725,8 +21820,8 @@
         </a:p>
       </dsp:txBody>
       <dsp:txXfrm>
-        <a:off x="1802602" y="1602263"/>
-        <a:ext cx="878945" cy="455079"/>
+        <a:off x="1603260" y="1602284"/>
+        <a:ext cx="887677" cy="459599"/>
       </dsp:txXfrm>
     </dsp:sp>
     <dsp:sp modelId="{399EA6D4-121D-4F42-8F7E-268102C4B8E6}">
@@ -21736,8 +21831,8 @@
       </dsp:nvSpPr>
       <dsp:spPr>
         <a:xfrm>
-          <a:off x="1672840" y="1929593"/>
-          <a:ext cx="1393895" cy="630469"/>
+          <a:off x="1472208" y="1932865"/>
+          <a:ext cx="1407742" cy="636732"/>
         </a:xfrm>
         <a:prstGeom prst="rect">
           <a:avLst/>
@@ -21798,27 +21893,10 @@
             <a:t>Carlos Enrique Hernandez Jimenez</a:t>
           </a:r>
         </a:p>
-        <a:p>
-          <a:pPr lvl="0" algn="ctr" defTabSz="400050">
-            <a:lnSpc>
-              <a:spcPct val="90000"/>
-            </a:lnSpc>
-            <a:spcBef>
-              <a:spcPct val="0"/>
-            </a:spcBef>
-            <a:spcAft>
-              <a:spcPct val="35000"/>
-            </a:spcAft>
-          </a:pPr>
-          <a:r>
-            <a:rPr lang="es-MX" sz="900" kern="1200"/>
-            <a:t>Jose Carlos Vazquez Garcia</a:t>
-          </a:r>
-        </a:p>
       </dsp:txBody>
       <dsp:txXfrm>
-        <a:off x="1672840" y="1929593"/>
-        <a:ext cx="1393895" cy="630469"/>
+        <a:off x="1472208" y="1932865"/>
+        <a:ext cx="1407742" cy="636732"/>
       </dsp:txXfrm>
     </dsp:sp>
     <dsp:sp modelId="{6B3072B5-82BA-4691-B8FB-2D52918E037A}">
@@ -21828,8 +21906,8 @@
       </dsp:nvSpPr>
       <dsp:spPr>
         <a:xfrm>
-          <a:off x="3283235" y="1602263"/>
-          <a:ext cx="878945" cy="455079"/>
+          <a:off x="3098601" y="1602284"/>
+          <a:ext cx="887677" cy="459599"/>
         </a:xfrm>
         <a:prstGeom prst="rect">
           <a:avLst/>
@@ -21870,7 +21948,7 @@
         </a:fontRef>
       </dsp:style>
       <dsp:txBody>
-        <a:bodyPr spcFirstLastPara="0" vert="horz" wrap="square" lIns="6350" tIns="6350" rIns="6350" bIns="64217" numCol="1" spcCol="1270" anchor="ctr" anchorCtr="0">
+        <a:bodyPr spcFirstLastPara="0" vert="horz" wrap="square" lIns="6350" tIns="6350" rIns="6350" bIns="64855" numCol="1" spcCol="1270" anchor="ctr" anchorCtr="0">
           <a:noAutofit/>
         </a:bodyPr>
         <a:lstStyle/>
@@ -21893,8 +21971,8 @@
         </a:p>
       </dsp:txBody>
       <dsp:txXfrm>
-        <a:off x="3283235" y="1602263"/>
-        <a:ext cx="878945" cy="455079"/>
+        <a:off x="3098601" y="1602284"/>
+        <a:ext cx="887677" cy="459599"/>
       </dsp:txXfrm>
     </dsp:sp>
     <dsp:sp modelId="{BB289A6E-960E-4422-A669-1D8B917687C8}">
@@ -21904,8 +21982,8 @@
       </dsp:nvSpPr>
       <dsp:spPr>
         <a:xfrm>
-          <a:off x="3459024" y="1879079"/>
-          <a:ext cx="791051" cy="305961"/>
+          <a:off x="3102617" y="1932508"/>
+          <a:ext cx="1129490" cy="390733"/>
         </a:xfrm>
         <a:prstGeom prst="rect">
           <a:avLst/>
@@ -21961,15 +22039,43 @@
               <a:spcPct val="35000"/>
             </a:spcAft>
           </a:pPr>
+          <a:endParaRPr lang="es-MX" sz="900" kern="1200"/>
+        </a:p>
+        <a:p>
+          <a:pPr lvl="0" algn="ctr" defTabSz="400050">
+            <a:lnSpc>
+              <a:spcPct val="90000"/>
+            </a:lnSpc>
+            <a:spcBef>
+              <a:spcPct val="0"/>
+            </a:spcBef>
+            <a:spcAft>
+              <a:spcPct val="35000"/>
+            </a:spcAft>
+          </a:pPr>
           <a:r>
             <a:rPr lang="es-MX" sz="900" kern="1200"/>
-            <a:t>Jose Carlos Vazquez Garcia</a:t>
+            <a:t>Ricardo Navarrete Crisanto</a:t>
           </a:r>
+        </a:p>
+        <a:p>
+          <a:pPr lvl="0" algn="ctr" defTabSz="400050">
+            <a:lnSpc>
+              <a:spcPct val="90000"/>
+            </a:lnSpc>
+            <a:spcBef>
+              <a:spcPct val="0"/>
+            </a:spcBef>
+            <a:spcAft>
+              <a:spcPct val="35000"/>
+            </a:spcAft>
+          </a:pPr>
+          <a:endParaRPr lang="es-MX" sz="900" kern="1200"/>
         </a:p>
       </dsp:txBody>
       <dsp:txXfrm>
-        <a:off x="3459024" y="1879079"/>
-        <a:ext cx="791051" cy="305961"/>
+        <a:off x="3102617" y="1932508"/>
+        <a:ext cx="1129490" cy="390733"/>
       </dsp:txXfrm>
     </dsp:sp>
     <dsp:sp modelId="{A6C115BE-F1DB-4C9E-A1DF-811A0C09A8B7}">
@@ -21979,8 +22085,8 @@
       </dsp:nvSpPr>
       <dsp:spPr>
         <a:xfrm>
-          <a:off x="4462446" y="1602263"/>
-          <a:ext cx="878945" cy="455079"/>
+          <a:off x="4454816" y="1602284"/>
+          <a:ext cx="887677" cy="459599"/>
         </a:xfrm>
         <a:prstGeom prst="rect">
           <a:avLst/>
@@ -22021,7 +22127,7 @@
         </a:fontRef>
       </dsp:style>
       <dsp:txBody>
-        <a:bodyPr spcFirstLastPara="0" vert="horz" wrap="square" lIns="6350" tIns="6350" rIns="6350" bIns="64217" numCol="1" spcCol="1270" anchor="ctr" anchorCtr="0">
+        <a:bodyPr spcFirstLastPara="0" vert="horz" wrap="square" lIns="6350" tIns="6350" rIns="6350" bIns="64855" numCol="1" spcCol="1270" anchor="ctr" anchorCtr="0">
           <a:noAutofit/>
         </a:bodyPr>
         <a:lstStyle/>
@@ -22044,8 +22150,8 @@
         </a:p>
       </dsp:txBody>
       <dsp:txXfrm>
-        <a:off x="4462446" y="1602263"/>
-        <a:ext cx="878945" cy="455079"/>
+        <a:off x="4454816" y="1602284"/>
+        <a:ext cx="887677" cy="459599"/>
       </dsp:txXfrm>
     </dsp:sp>
     <dsp:sp modelId="{EA6A4375-EA98-4AD5-85F5-6079A0E6CD40}">
@@ -22055,8 +22161,8 @@
       </dsp:nvSpPr>
       <dsp:spPr>
         <a:xfrm>
-          <a:off x="4638235" y="1956214"/>
-          <a:ext cx="791051" cy="151693"/>
+          <a:off x="4632351" y="1959750"/>
+          <a:ext cx="798909" cy="153199"/>
         </a:xfrm>
         <a:prstGeom prst="rect">
           <a:avLst/>
@@ -22119,8 +22225,8 @@
         </a:p>
       </dsp:txBody>
       <dsp:txXfrm>
-        <a:off x="4638235" y="1956214"/>
-        <a:ext cx="791051" cy="151693"/>
+        <a:off x="4632351" y="1959750"/>
+        <a:ext cx="798909" cy="153199"/>
       </dsp:txXfrm>
     </dsp:sp>
   </dsp:spTree>
@@ -24520,6 +24626,7 @@
   <w:rsids>
     <w:rsidRoot w:val="00A57CC8"/>
     <w:rsid w:val="001F1DF9"/>
+    <w:rsid w:val="00990A6D"/>
     <w:rsid w:val="00A57CC8"/>
     <w:rsid w:val="00AF319B"/>
   </w:rsids>
@@ -25242,7 +25349,7 @@
 </file>
 
 <file path=customXml/itemProps1.xml><?xml version="1.0" encoding="utf-8"?>
-<ds:datastoreItem xmlns:ds="http://schemas.openxmlformats.org/officeDocument/2006/customXml" ds:itemID="{2DAC8ABC-5398-46F8-B5C0-C63877C832F5}">
+<ds:datastoreItem xmlns:ds="http://schemas.openxmlformats.org/officeDocument/2006/customXml" ds:itemID="{E6297739-75FA-4E05-ACD0-E9575EDC99D5}">
   <ds:schemaRefs>
     <ds:schemaRef ds:uri="http://schemas.openxmlformats.org/officeDocument/2006/bibliography"/>
   </ds:schemaRefs>

</xml_diff>